<commit_message>
[Add]: Implement Flight Read By List
</commit_message>
<xml_diff>
--- a/Báo Cáo/Diagram/Usecase/Dacta_chuyenbay.docx
+++ b/Báo Cáo/Diagram/Usecase/Dacta_chuyenbay.docx
@@ -92,10 +92,10 @@
                 <w:szCs w:val="26"/>
               </w:rPr>
               <w:drawing>
-                <wp:inline distT="0" distB="0" distL="0" distR="0" wp14:anchorId="5360A4A8" wp14:editId="4B1EB46E">
-                  <wp:extent cx="5943600" cy="3733800"/>
-                  <wp:effectExtent l="0" t="0" r="0" b="0"/>
-                  <wp:docPr id="2" name="Picture 2"/>
+                <wp:inline distT="0" distB="0" distL="0" distR="0" wp14:anchorId="723EC566" wp14:editId="50B8C6BB">
+                  <wp:extent cx="6120130" cy="3446780"/>
+                  <wp:effectExtent l="0" t="0" r="0" b="1270"/>
+                  <wp:docPr id="1" name="Picture 1"/>
                   <wp:cNvGraphicFramePr>
                     <a:graphicFrameLocks xmlns:a="http://schemas.openxmlformats.org/drawingml/2006/main" noChangeAspect="1"/>
                   </wp:cNvGraphicFramePr>
@@ -103,7 +103,7 @@
                     <a:graphicData uri="http://schemas.openxmlformats.org/drawingml/2006/picture">
                       <pic:pic xmlns:pic="http://schemas.openxmlformats.org/drawingml/2006/picture">
                         <pic:nvPicPr>
-                          <pic:cNvPr id="2" name="Picture 2"/>
+                          <pic:cNvPr id="1" name="Picture 1"/>
                           <pic:cNvPicPr/>
                         </pic:nvPicPr>
                         <pic:blipFill>
@@ -121,7 +121,7 @@
                         <pic:spPr>
                           <a:xfrm>
                             <a:off x="0" y="0"/>
-                            <a:ext cx="5943600" cy="3733800"/>
+                            <a:ext cx="6120130" cy="3446780"/>
                           </a:xfrm>
                           <a:prstGeom prst="rect">
                             <a:avLst/>

</xml_diff>